<commit_message>
Added HowToFooter and began v.2 documentation
</commit_message>
<xml_diff>
--- a/Documentation/HowToContactPage.docx
+++ b/Documentation/HowToContactPage.docx
@@ -88,16 +88,16 @@
         </w:numPr>
       </w:pPr>
       <w:r>
-        <w:t>Scroll to the bottom of the page and change the Template drop-down to ‘</w:t>
+        <w:t>E</w:t>
       </w:r>
-      <w:proofErr w:type="spellStart"/>
       <w:r>
-        <w:t>page.contact</w:t>
+        <w:t xml:space="preserve">nter the text that </w:t>
       </w:r>
-      <w:proofErr w:type="spellEnd"/>
       <w:r>
-        <w:t>’</w:t>
+        <w:t>you want displayed on the page in the ‘Content’ Box.</w:t>
       </w:r>
+      <w:bookmarkStart w:id="0" w:name="_GoBack"/>
+      <w:bookmarkEnd w:id="0"/>
     </w:p>
     <w:p>
       <w:pPr>
@@ -108,10 +108,10 @@
           <w:noProof/>
         </w:rPr>
         <w:drawing>
-          <wp:inline distT="0" distB="0" distL="0" distR="0" wp14:anchorId="50DB4FE1" wp14:editId="08944C73">
-            <wp:extent cx="5943600" cy="1760220"/>
-            <wp:effectExtent l="0" t="0" r="0" b="0"/>
-            <wp:docPr id="2" name="Picture 2"/>
+          <wp:inline distT="0" distB="0" distL="0" distR="0" wp14:anchorId="0D30043D" wp14:editId="061F4AF7">
+            <wp:extent cx="5943600" cy="2376805"/>
+            <wp:effectExtent l="0" t="0" r="0" b="4445"/>
+            <wp:docPr id="3" name="Picture 3"/>
             <wp:cNvGraphicFramePr>
               <a:graphicFrameLocks xmlns:a="http://schemas.openxmlformats.org/drawingml/2006/main" noChangeAspect="1"/>
             </wp:cNvGraphicFramePr>
@@ -131,64 +131,6 @@
                   <pic:spPr>
                     <a:xfrm>
                       <a:off x="0" y="0"/>
-                      <a:ext cx="5943600" cy="1760220"/>
-                    </a:xfrm>
-                    <a:prstGeom prst="rect">
-                      <a:avLst/>
-                    </a:prstGeom>
-                  </pic:spPr>
-                </pic:pic>
-              </a:graphicData>
-            </a:graphic>
-          </wp:inline>
-        </w:drawing>
-      </w:r>
-    </w:p>
-    <w:p>
-      <w:pPr>
-        <w:pStyle w:val="ListParagraph"/>
-        <w:numPr>
-          <w:ilvl w:val="0"/>
-          <w:numId w:val="1"/>
-        </w:numPr>
-      </w:pPr>
-      <w:r>
-        <w:t xml:space="preserve">Scroll to the top of the page and enter the text that you want displayed on the page. </w:t>
-      </w:r>
-    </w:p>
-    <w:p>
-      <w:pPr>
-        <w:ind w:left="360"/>
-      </w:pPr>
-      <w:r>
-        <w:rPr>
-          <w:noProof/>
-        </w:rPr>
-        <w:lastRenderedPageBreak/>
-        <w:drawing>
-          <wp:inline distT="0" distB="0" distL="0" distR="0" wp14:anchorId="0D30043D" wp14:editId="061F4AF7">
-            <wp:extent cx="5943600" cy="2376805"/>
-            <wp:effectExtent l="0" t="0" r="0" b="4445"/>
-            <wp:docPr id="3" name="Picture 3"/>
-            <wp:cNvGraphicFramePr>
-              <a:graphicFrameLocks xmlns:a="http://schemas.openxmlformats.org/drawingml/2006/main" noChangeAspect="1"/>
-            </wp:cNvGraphicFramePr>
-            <a:graphic xmlns:a="http://schemas.openxmlformats.org/drawingml/2006/main">
-              <a:graphicData uri="http://schemas.openxmlformats.org/drawingml/2006/picture">
-                <pic:pic xmlns:pic="http://schemas.openxmlformats.org/drawingml/2006/picture">
-                  <pic:nvPicPr>
-                    <pic:cNvPr id="1" name=""/>
-                    <pic:cNvPicPr/>
-                  </pic:nvPicPr>
-                  <pic:blipFill>
-                    <a:blip r:embed="rId7"/>
-                    <a:stretch>
-                      <a:fillRect/>
-                    </a:stretch>
-                  </pic:blipFill>
-                  <pic:spPr>
-                    <a:xfrm>
-                      <a:off x="0" y="0"/>
                       <a:ext cx="5943600" cy="2376805"/>
                     </a:xfrm>
                     <a:prstGeom prst="rect">
@@ -201,8 +143,6 @@
           </wp:inline>
         </w:drawing>
       </w:r>
-      <w:bookmarkStart w:id="0" w:name="_GoBack"/>
-      <w:bookmarkEnd w:id="0"/>
     </w:p>
     <w:sectPr>
       <w:pgSz w:w="12240" w:h="15840"/>

</xml_diff>